<commit_message>
implemented eulers for system of equations
</commit_message>
<xml_diff>
--- a/Doc1.docx
+++ b/Doc1.docx
@@ -149,33 +149,6 @@
     </w:p>
     <w:p>
       <w:r>
-        <w:t xml:space="preserve"> Iteration X               Y         </w:t>
-        <w:br/>
-        <w:t xml:space="preserve">0        1.0             -2.0      </w:t>
-        <w:br/>
-        <w:t>1        2.140308444484399 4.511880571521655</w:t>
-        <w:br/>
-        <w:t>2        3.051754170203907 -6.258467903528125</w:t>
-        <w:br/>
-        <w:t>3        3.779600908937501 -8.385929406285186</w:t>
-        <w:br/>
-        <w:t>4        4.365330925302222 0.40068351657339285</w:t>
-        <w:br/>
-        <w:t>5        4.850217651506062 8.667587222275655</w:t>
-        <w:br/>
-        <w:t>6        5.28112276060236 12.271727150237178</w:t>
-        <w:br/>
-        <w:t>7        5.7246266681221165 10.947668979207084</w:t>
-        <w:br/>
-        <w:t>8        6.22417825492293 3.511475519644101</w:t>
-        <w:br/>
-        <w:t>9        6.388614722414019 -1.9289824629024954</w:t>
-        <w:br/>
-        <w:t xml:space="preserve">10       6.388587862714145 -2.011714874352771 </w:t>
-      </w:r>
-    </w:p>
-    <w:p>
-      <w:r>
         <w:drawing>
           <wp:inline xmlns:a="http://schemas.openxmlformats.org/drawingml/2006/main" xmlns:pic="http://schemas.openxmlformats.org/drawingml/2006/picture">
             <wp:extent cx="5852160" cy="4389120"/>
@@ -227,7 +200,7 @@
                     <pic:cNvPicPr/>
                   </pic:nvPicPr>
                   <pic:blipFill>
-                    <a:blip r:embed="rId13"/>
+                    <a:blip r:embed="rId12"/>
                     <a:stretch>
                       <a:fillRect/>
                     </a:stretch>
@@ -263,7 +236,7 @@
                     <pic:cNvPicPr/>
                   </pic:nvPicPr>
                   <pic:blipFill>
-                    <a:blip r:embed="rId14"/>
+                    <a:blip r:embed="rId11"/>
                     <a:stretch>
                       <a:fillRect/>
                     </a:stretch>
@@ -299,2266 +272,7 @@
                     <pic:cNvPicPr/>
                   </pic:nvPicPr>
                   <pic:blipFill>
-                    <a:blip r:embed="rId15"/>
-                    <a:stretch>
-                      <a:fillRect/>
-                    </a:stretch>
-                  </pic:blipFill>
-                  <pic:spPr>
-                    <a:xfrm>
-                      <a:off x="0" y="0"/>
-                      <a:ext cx="5852160" cy="4389120"/>
-                    </a:xfrm>
-                    <a:prstGeom prst="rect"/>
-                  </pic:spPr>
-                </pic:pic>
-              </a:graphicData>
-            </a:graphic>
-          </wp:inline>
-        </w:drawing>
-      </w:r>
-    </w:p>
-    <w:p>
-      <w:r>
-        <w:drawing>
-          <wp:inline xmlns:a="http://schemas.openxmlformats.org/drawingml/2006/main" xmlns:pic="http://schemas.openxmlformats.org/drawingml/2006/picture">
-            <wp:extent cx="5852160" cy="4389120"/>
-            <wp:docPr id="9" name="Picture 9"/>
-            <wp:cNvGraphicFramePr>
-              <a:graphicFrameLocks noChangeAspect="1"/>
-            </wp:cNvGraphicFramePr>
-            <a:graphic>
-              <a:graphicData uri="http://schemas.openxmlformats.org/drawingml/2006/picture">
-                <pic:pic>
-                  <pic:nvPicPr>
-                    <pic:cNvPr id="0" name="image.png"/>
-                    <pic:cNvPicPr/>
-                  </pic:nvPicPr>
-                  <pic:blipFill>
-                    <a:blip r:embed="rId16"/>
-                    <a:stretch>
-                      <a:fillRect/>
-                    </a:stretch>
-                  </pic:blipFill>
-                  <pic:spPr>
-                    <a:xfrm>
-                      <a:off x="0" y="0"/>
-                      <a:ext cx="5852160" cy="4389120"/>
-                    </a:xfrm>
-                    <a:prstGeom prst="rect"/>
-                  </pic:spPr>
-                </pic:pic>
-              </a:graphicData>
-            </a:graphic>
-          </wp:inline>
-        </w:drawing>
-      </w:r>
-    </w:p>
-    <w:p>
-      <w:r>
-        <w:drawing>
-          <wp:inline xmlns:a="http://schemas.openxmlformats.org/drawingml/2006/main" xmlns:pic="http://schemas.openxmlformats.org/drawingml/2006/picture">
-            <wp:extent cx="5852160" cy="4389120"/>
-            <wp:docPr id="10" name="Picture 10"/>
-            <wp:cNvGraphicFramePr>
-              <a:graphicFrameLocks noChangeAspect="1"/>
-            </wp:cNvGraphicFramePr>
-            <a:graphic>
-              <a:graphicData uri="http://schemas.openxmlformats.org/drawingml/2006/picture">
-                <pic:pic>
-                  <pic:nvPicPr>
-                    <pic:cNvPr id="0" name="image.png"/>
-                    <pic:cNvPicPr/>
-                  </pic:nvPicPr>
-                  <pic:blipFill>
-                    <a:blip r:embed="rId17"/>
-                    <a:stretch>
-                      <a:fillRect/>
-                    </a:stretch>
-                  </pic:blipFill>
-                  <pic:spPr>
-                    <a:xfrm>
-                      <a:off x="0" y="0"/>
-                      <a:ext cx="5852160" cy="4389120"/>
-                    </a:xfrm>
-                    <a:prstGeom prst="rect"/>
-                  </pic:spPr>
-                </pic:pic>
-              </a:graphicData>
-            </a:graphic>
-          </wp:inline>
-        </w:drawing>
-      </w:r>
-    </w:p>
-    <w:p>
-      <w:r>
-        <w:drawing>
-          <wp:inline xmlns:a="http://schemas.openxmlformats.org/drawingml/2006/main" xmlns:pic="http://schemas.openxmlformats.org/drawingml/2006/picture">
-            <wp:extent cx="5852160" cy="4389120"/>
-            <wp:docPr id="11" name="Picture 11"/>
-            <wp:cNvGraphicFramePr>
-              <a:graphicFrameLocks noChangeAspect="1"/>
-            </wp:cNvGraphicFramePr>
-            <a:graphic>
-              <a:graphicData uri="http://schemas.openxmlformats.org/drawingml/2006/picture">
-                <pic:pic>
-                  <pic:nvPicPr>
-                    <pic:cNvPr id="0" name="image.png"/>
-                    <pic:cNvPicPr/>
-                  </pic:nvPicPr>
-                  <pic:blipFill>
-                    <a:blip r:embed="rId18"/>
-                    <a:stretch>
-                      <a:fillRect/>
-                    </a:stretch>
-                  </pic:blipFill>
-                  <pic:spPr>
-                    <a:xfrm>
-                      <a:off x="0" y="0"/>
-                      <a:ext cx="5852160" cy="4389120"/>
-                    </a:xfrm>
-                    <a:prstGeom prst="rect"/>
-                  </pic:spPr>
-                </pic:pic>
-              </a:graphicData>
-            </a:graphic>
-          </wp:inline>
-        </w:drawing>
-      </w:r>
-    </w:p>
-    <w:p>
-      <w:r>
-        <w:drawing>
-          <wp:inline xmlns:a="http://schemas.openxmlformats.org/drawingml/2006/main" xmlns:pic="http://schemas.openxmlformats.org/drawingml/2006/picture">
-            <wp:extent cx="5852160" cy="4389120"/>
-            <wp:docPr id="12" name="Picture 12"/>
-            <wp:cNvGraphicFramePr>
-              <a:graphicFrameLocks noChangeAspect="1"/>
-            </wp:cNvGraphicFramePr>
-            <a:graphic>
-              <a:graphicData uri="http://schemas.openxmlformats.org/drawingml/2006/picture">
-                <pic:pic>
-                  <pic:nvPicPr>
-                    <pic:cNvPr id="0" name="image.png"/>
-                    <pic:cNvPicPr/>
-                  </pic:nvPicPr>
-                  <pic:blipFill>
-                    <a:blip r:embed="rId19"/>
-                    <a:stretch>
-                      <a:fillRect/>
-                    </a:stretch>
-                  </pic:blipFill>
-                  <pic:spPr>
-                    <a:xfrm>
-                      <a:off x="0" y="0"/>
-                      <a:ext cx="5852160" cy="4389120"/>
-                    </a:xfrm>
-                    <a:prstGeom prst="rect"/>
-                  </pic:spPr>
-                </pic:pic>
-              </a:graphicData>
-            </a:graphic>
-          </wp:inline>
-        </w:drawing>
-      </w:r>
-    </w:p>
-    <w:p>
-      <w:r>
-        <w:drawing>
-          <wp:inline xmlns:a="http://schemas.openxmlformats.org/drawingml/2006/main" xmlns:pic="http://schemas.openxmlformats.org/drawingml/2006/picture">
-            <wp:extent cx="5852160" cy="4389120"/>
-            <wp:docPr id="13" name="Picture 13"/>
-            <wp:cNvGraphicFramePr>
-              <a:graphicFrameLocks noChangeAspect="1"/>
-            </wp:cNvGraphicFramePr>
-            <a:graphic>
-              <a:graphicData uri="http://schemas.openxmlformats.org/drawingml/2006/picture">
-                <pic:pic>
-                  <pic:nvPicPr>
-                    <pic:cNvPr id="0" name="image.png"/>
-                    <pic:cNvPicPr/>
-                  </pic:nvPicPr>
-                  <pic:blipFill>
-                    <a:blip r:embed="rId20"/>
-                    <a:stretch>
-                      <a:fillRect/>
-                    </a:stretch>
-                  </pic:blipFill>
-                  <pic:spPr>
-                    <a:xfrm>
-                      <a:off x="0" y="0"/>
-                      <a:ext cx="5852160" cy="4389120"/>
-                    </a:xfrm>
-                    <a:prstGeom prst="rect"/>
-                  </pic:spPr>
-                </pic:pic>
-              </a:graphicData>
-            </a:graphic>
-          </wp:inline>
-        </w:drawing>
-      </w:r>
-    </w:p>
-    <w:p>
-      <w:r>
-        <w:drawing>
-          <wp:inline xmlns:a="http://schemas.openxmlformats.org/drawingml/2006/main" xmlns:pic="http://schemas.openxmlformats.org/drawingml/2006/picture">
-            <wp:extent cx="5852160" cy="4389120"/>
-            <wp:docPr id="14" name="Picture 14"/>
-            <wp:cNvGraphicFramePr>
-              <a:graphicFrameLocks noChangeAspect="1"/>
-            </wp:cNvGraphicFramePr>
-            <a:graphic>
-              <a:graphicData uri="http://schemas.openxmlformats.org/drawingml/2006/picture">
-                <pic:pic>
-                  <pic:nvPicPr>
-                    <pic:cNvPr id="0" name="image.png"/>
-                    <pic:cNvPicPr/>
-                  </pic:nvPicPr>
-                  <pic:blipFill>
-                    <a:blip r:embed="rId21"/>
-                    <a:stretch>
-                      <a:fillRect/>
-                    </a:stretch>
-                  </pic:blipFill>
-                  <pic:spPr>
-                    <a:xfrm>
-                      <a:off x="0" y="0"/>
-                      <a:ext cx="5852160" cy="4389120"/>
-                    </a:xfrm>
-                    <a:prstGeom prst="rect"/>
-                  </pic:spPr>
-                </pic:pic>
-              </a:graphicData>
-            </a:graphic>
-          </wp:inline>
-        </w:drawing>
-      </w:r>
-    </w:p>
-    <w:p>
-      <w:r>
-        <w:drawing>
-          <wp:inline xmlns:a="http://schemas.openxmlformats.org/drawingml/2006/main" xmlns:pic="http://schemas.openxmlformats.org/drawingml/2006/picture">
-            <wp:extent cx="5852160" cy="4389120"/>
-            <wp:docPr id="15" name="Picture 15"/>
-            <wp:cNvGraphicFramePr>
-              <a:graphicFrameLocks noChangeAspect="1"/>
-            </wp:cNvGraphicFramePr>
-            <a:graphic>
-              <a:graphicData uri="http://schemas.openxmlformats.org/drawingml/2006/picture">
-                <pic:pic>
-                  <pic:nvPicPr>
-                    <pic:cNvPr id="0" name="image.png"/>
-                    <pic:cNvPicPr/>
-                  </pic:nvPicPr>
-                  <pic:blipFill>
-                    <a:blip r:embed="rId22"/>
-                    <a:stretch>
-                      <a:fillRect/>
-                    </a:stretch>
-                  </pic:blipFill>
-                  <pic:spPr>
-                    <a:xfrm>
-                      <a:off x="0" y="0"/>
-                      <a:ext cx="5852160" cy="4389120"/>
-                    </a:xfrm>
-                    <a:prstGeom prst="rect"/>
-                  </pic:spPr>
-                </pic:pic>
-              </a:graphicData>
-            </a:graphic>
-          </wp:inline>
-        </w:drawing>
-      </w:r>
-    </w:p>
-    <w:p>
-      <w:r>
-        <w:drawing>
-          <wp:inline xmlns:a="http://schemas.openxmlformats.org/drawingml/2006/main" xmlns:pic="http://schemas.openxmlformats.org/drawingml/2006/picture">
-            <wp:extent cx="5852160" cy="4389120"/>
-            <wp:docPr id="16" name="Picture 16"/>
-            <wp:cNvGraphicFramePr>
-              <a:graphicFrameLocks noChangeAspect="1"/>
-            </wp:cNvGraphicFramePr>
-            <a:graphic>
-              <a:graphicData uri="http://schemas.openxmlformats.org/drawingml/2006/picture">
-                <pic:pic>
-                  <pic:nvPicPr>
-                    <pic:cNvPr id="0" name="image.png"/>
-                    <pic:cNvPicPr/>
-                  </pic:nvPicPr>
-                  <pic:blipFill>
-                    <a:blip r:embed="rId23"/>
-                    <a:stretch>
-                      <a:fillRect/>
-                    </a:stretch>
-                  </pic:blipFill>
-                  <pic:spPr>
-                    <a:xfrm>
-                      <a:off x="0" y="0"/>
-                      <a:ext cx="5852160" cy="4389120"/>
-                    </a:xfrm>
-                    <a:prstGeom prst="rect"/>
-                  </pic:spPr>
-                </pic:pic>
-              </a:graphicData>
-            </a:graphic>
-          </wp:inline>
-        </w:drawing>
-      </w:r>
-    </w:p>
-    <w:p>
-      <w:r>
-        <w:drawing>
-          <wp:inline xmlns:a="http://schemas.openxmlformats.org/drawingml/2006/main" xmlns:pic="http://schemas.openxmlformats.org/drawingml/2006/picture">
-            <wp:extent cx="5852160" cy="4389120"/>
-            <wp:docPr id="17" name="Picture 17"/>
-            <wp:cNvGraphicFramePr>
-              <a:graphicFrameLocks noChangeAspect="1"/>
-            </wp:cNvGraphicFramePr>
-            <a:graphic>
-              <a:graphicData uri="http://schemas.openxmlformats.org/drawingml/2006/picture">
-                <pic:pic>
-                  <pic:nvPicPr>
-                    <pic:cNvPr id="0" name="image.png"/>
-                    <pic:cNvPicPr/>
-                  </pic:nvPicPr>
-                  <pic:blipFill>
-                    <a:blip r:embed="rId24"/>
-                    <a:stretch>
-                      <a:fillRect/>
-                    </a:stretch>
-                  </pic:blipFill>
-                  <pic:spPr>
-                    <a:xfrm>
-                      <a:off x="0" y="0"/>
-                      <a:ext cx="5852160" cy="4389120"/>
-                    </a:xfrm>
-                    <a:prstGeom prst="rect"/>
-                  </pic:spPr>
-                </pic:pic>
-              </a:graphicData>
-            </a:graphic>
-          </wp:inline>
-        </w:drawing>
-      </w:r>
-    </w:p>
-    <w:p>
-      <w:r>
-        <w:drawing>
-          <wp:inline xmlns:a="http://schemas.openxmlformats.org/drawingml/2006/main" xmlns:pic="http://schemas.openxmlformats.org/drawingml/2006/picture">
-            <wp:extent cx="5852160" cy="4389120"/>
-            <wp:docPr id="18" name="Picture 18"/>
-            <wp:cNvGraphicFramePr>
-              <a:graphicFrameLocks noChangeAspect="1"/>
-            </wp:cNvGraphicFramePr>
-            <a:graphic>
-              <a:graphicData uri="http://schemas.openxmlformats.org/drawingml/2006/picture">
-                <pic:pic>
-                  <pic:nvPicPr>
-                    <pic:cNvPr id="0" name="image.png"/>
-                    <pic:cNvPicPr/>
-                  </pic:nvPicPr>
-                  <pic:blipFill>
-                    <a:blip r:embed="rId25"/>
-                    <a:stretch>
-                      <a:fillRect/>
-                    </a:stretch>
-                  </pic:blipFill>
-                  <pic:spPr>
-                    <a:xfrm>
-                      <a:off x="0" y="0"/>
-                      <a:ext cx="5852160" cy="4389120"/>
-                    </a:xfrm>
-                    <a:prstGeom prst="rect"/>
-                  </pic:spPr>
-                </pic:pic>
-              </a:graphicData>
-            </a:graphic>
-          </wp:inline>
-        </w:drawing>
-      </w:r>
-    </w:p>
-    <w:p>
-      <w:r>
-        <w:drawing>
-          <wp:inline xmlns:a="http://schemas.openxmlformats.org/drawingml/2006/main" xmlns:pic="http://schemas.openxmlformats.org/drawingml/2006/picture">
-            <wp:extent cx="5852160" cy="4389120"/>
-            <wp:docPr id="19" name="Picture 19"/>
-            <wp:cNvGraphicFramePr>
-              <a:graphicFrameLocks noChangeAspect="1"/>
-            </wp:cNvGraphicFramePr>
-            <a:graphic>
-              <a:graphicData uri="http://schemas.openxmlformats.org/drawingml/2006/picture">
-                <pic:pic>
-                  <pic:nvPicPr>
-                    <pic:cNvPr id="0" name="image.png"/>
-                    <pic:cNvPicPr/>
-                  </pic:nvPicPr>
-                  <pic:blipFill>
-                    <a:blip r:embed="rId26"/>
-                    <a:stretch>
-                      <a:fillRect/>
-                    </a:stretch>
-                  </pic:blipFill>
-                  <pic:spPr>
-                    <a:xfrm>
-                      <a:off x="0" y="0"/>
-                      <a:ext cx="5852160" cy="4389120"/>
-                    </a:xfrm>
-                    <a:prstGeom prst="rect"/>
-                  </pic:spPr>
-                </pic:pic>
-              </a:graphicData>
-            </a:graphic>
-          </wp:inline>
-        </w:drawing>
-      </w:r>
-    </w:p>
-    <w:p>
-      <w:r>
-        <w:drawing>
-          <wp:inline xmlns:a="http://schemas.openxmlformats.org/drawingml/2006/main" xmlns:pic="http://schemas.openxmlformats.org/drawingml/2006/picture">
-            <wp:extent cx="5852160" cy="4389120"/>
-            <wp:docPr id="20" name="Picture 20"/>
-            <wp:cNvGraphicFramePr>
-              <a:graphicFrameLocks noChangeAspect="1"/>
-            </wp:cNvGraphicFramePr>
-            <a:graphic>
-              <a:graphicData uri="http://schemas.openxmlformats.org/drawingml/2006/picture">
-                <pic:pic>
-                  <pic:nvPicPr>
-                    <pic:cNvPr id="0" name="image.png"/>
-                    <pic:cNvPicPr/>
-                  </pic:nvPicPr>
-                  <pic:blipFill>
-                    <a:blip r:embed="rId27"/>
-                    <a:stretch>
-                      <a:fillRect/>
-                    </a:stretch>
-                  </pic:blipFill>
-                  <pic:spPr>
-                    <a:xfrm>
-                      <a:off x="0" y="0"/>
-                      <a:ext cx="5852160" cy="4389120"/>
-                    </a:xfrm>
-                    <a:prstGeom prst="rect"/>
-                  </pic:spPr>
-                </pic:pic>
-              </a:graphicData>
-            </a:graphic>
-          </wp:inline>
-        </w:drawing>
-      </w:r>
-    </w:p>
-    <w:p>
-      <w:r>
-        <w:drawing>
-          <wp:inline xmlns:a="http://schemas.openxmlformats.org/drawingml/2006/main" xmlns:pic="http://schemas.openxmlformats.org/drawingml/2006/picture">
-            <wp:extent cx="5852160" cy="4389120"/>
-            <wp:docPr id="21" name="Picture 21"/>
-            <wp:cNvGraphicFramePr>
-              <a:graphicFrameLocks noChangeAspect="1"/>
-            </wp:cNvGraphicFramePr>
-            <a:graphic>
-              <a:graphicData uri="http://schemas.openxmlformats.org/drawingml/2006/picture">
-                <pic:pic>
-                  <pic:nvPicPr>
-                    <pic:cNvPr id="0" name="image.png"/>
-                    <pic:cNvPicPr/>
-                  </pic:nvPicPr>
-                  <pic:blipFill>
-                    <a:blip r:embed="rId28"/>
-                    <a:stretch>
-                      <a:fillRect/>
-                    </a:stretch>
-                  </pic:blipFill>
-                  <pic:spPr>
-                    <a:xfrm>
-                      <a:off x="0" y="0"/>
-                      <a:ext cx="5852160" cy="4389120"/>
-                    </a:xfrm>
-                    <a:prstGeom prst="rect"/>
-                  </pic:spPr>
-                </pic:pic>
-              </a:graphicData>
-            </a:graphic>
-          </wp:inline>
-        </w:drawing>
-      </w:r>
-    </w:p>
-    <w:p>
-      <w:r>
-        <w:drawing>
-          <wp:inline xmlns:a="http://schemas.openxmlformats.org/drawingml/2006/main" xmlns:pic="http://schemas.openxmlformats.org/drawingml/2006/picture">
-            <wp:extent cx="5852160" cy="4389120"/>
-            <wp:docPr id="22" name="Picture 22"/>
-            <wp:cNvGraphicFramePr>
-              <a:graphicFrameLocks noChangeAspect="1"/>
-            </wp:cNvGraphicFramePr>
-            <a:graphic>
-              <a:graphicData uri="http://schemas.openxmlformats.org/drawingml/2006/picture">
-                <pic:pic>
-                  <pic:nvPicPr>
-                    <pic:cNvPr id="0" name="image.png"/>
-                    <pic:cNvPicPr/>
-                  </pic:nvPicPr>
-                  <pic:blipFill>
-                    <a:blip r:embed="rId29"/>
-                    <a:stretch>
-                      <a:fillRect/>
-                    </a:stretch>
-                  </pic:blipFill>
-                  <pic:spPr>
-                    <a:xfrm>
-                      <a:off x="0" y="0"/>
-                      <a:ext cx="5852160" cy="4389120"/>
-                    </a:xfrm>
-                    <a:prstGeom prst="rect"/>
-                  </pic:spPr>
-                </pic:pic>
-              </a:graphicData>
-            </a:graphic>
-          </wp:inline>
-        </w:drawing>
-      </w:r>
-    </w:p>
-    <w:p>
-      <w:r>
-        <w:drawing>
-          <wp:inline xmlns:a="http://schemas.openxmlformats.org/drawingml/2006/main" xmlns:pic="http://schemas.openxmlformats.org/drawingml/2006/picture">
-            <wp:extent cx="5852160" cy="4389120"/>
-            <wp:docPr id="23" name="Picture 23"/>
-            <wp:cNvGraphicFramePr>
-              <a:graphicFrameLocks noChangeAspect="1"/>
-            </wp:cNvGraphicFramePr>
-            <a:graphic>
-              <a:graphicData uri="http://schemas.openxmlformats.org/drawingml/2006/picture">
-                <pic:pic>
-                  <pic:nvPicPr>
-                    <pic:cNvPr id="0" name="image.png"/>
-                    <pic:cNvPicPr/>
-                  </pic:nvPicPr>
-                  <pic:blipFill>
-                    <a:blip r:embed="rId30"/>
-                    <a:stretch>
-                      <a:fillRect/>
-                    </a:stretch>
-                  </pic:blipFill>
-                  <pic:spPr>
-                    <a:xfrm>
-                      <a:off x="0" y="0"/>
-                      <a:ext cx="5852160" cy="4389120"/>
-                    </a:xfrm>
-                    <a:prstGeom prst="rect"/>
-                  </pic:spPr>
-                </pic:pic>
-              </a:graphicData>
-            </a:graphic>
-          </wp:inline>
-        </w:drawing>
-      </w:r>
-    </w:p>
-    <w:p>
-      <w:r>
-        <w:drawing>
-          <wp:inline xmlns:a="http://schemas.openxmlformats.org/drawingml/2006/main" xmlns:pic="http://schemas.openxmlformats.org/drawingml/2006/picture">
-            <wp:extent cx="5852160" cy="4389120"/>
-            <wp:docPr id="24" name="Picture 24"/>
-            <wp:cNvGraphicFramePr>
-              <a:graphicFrameLocks noChangeAspect="1"/>
-            </wp:cNvGraphicFramePr>
-            <a:graphic>
-              <a:graphicData uri="http://schemas.openxmlformats.org/drawingml/2006/picture">
-                <pic:pic>
-                  <pic:nvPicPr>
-                    <pic:cNvPr id="0" name="image.png"/>
-                    <pic:cNvPicPr/>
-                  </pic:nvPicPr>
-                  <pic:blipFill>
-                    <a:blip r:embed="rId31"/>
-                    <a:stretch>
-                      <a:fillRect/>
-                    </a:stretch>
-                  </pic:blipFill>
-                  <pic:spPr>
-                    <a:xfrm>
-                      <a:off x="0" y="0"/>
-                      <a:ext cx="5852160" cy="4389120"/>
-                    </a:xfrm>
-                    <a:prstGeom prst="rect"/>
-                  </pic:spPr>
-                </pic:pic>
-              </a:graphicData>
-            </a:graphic>
-          </wp:inline>
-        </w:drawing>
-      </w:r>
-    </w:p>
-    <w:p>
-      <w:r>
-        <w:drawing>
-          <wp:inline xmlns:a="http://schemas.openxmlformats.org/drawingml/2006/main" xmlns:pic="http://schemas.openxmlformats.org/drawingml/2006/picture">
-            <wp:extent cx="5852160" cy="4389120"/>
-            <wp:docPr id="25" name="Picture 25"/>
-            <wp:cNvGraphicFramePr>
-              <a:graphicFrameLocks noChangeAspect="1"/>
-            </wp:cNvGraphicFramePr>
-            <a:graphic>
-              <a:graphicData uri="http://schemas.openxmlformats.org/drawingml/2006/picture">
-                <pic:pic>
-                  <pic:nvPicPr>
-                    <pic:cNvPr id="0" name="image.png"/>
-                    <pic:cNvPicPr/>
-                  </pic:nvPicPr>
-                  <pic:blipFill>
-                    <a:blip r:embed="rId32"/>
-                    <a:stretch>
-                      <a:fillRect/>
-                    </a:stretch>
-                  </pic:blipFill>
-                  <pic:spPr>
-                    <a:xfrm>
-                      <a:off x="0" y="0"/>
-                      <a:ext cx="5852160" cy="4389120"/>
-                    </a:xfrm>
-                    <a:prstGeom prst="rect"/>
-                  </pic:spPr>
-                </pic:pic>
-              </a:graphicData>
-            </a:graphic>
-          </wp:inline>
-        </w:drawing>
-      </w:r>
-    </w:p>
-    <w:p>
-      <w:r>
-        <w:drawing>
-          <wp:inline xmlns:a="http://schemas.openxmlformats.org/drawingml/2006/main" xmlns:pic="http://schemas.openxmlformats.org/drawingml/2006/picture">
-            <wp:extent cx="5852160" cy="4389120"/>
-            <wp:docPr id="26" name="Picture 26"/>
-            <wp:cNvGraphicFramePr>
-              <a:graphicFrameLocks noChangeAspect="1"/>
-            </wp:cNvGraphicFramePr>
-            <a:graphic>
-              <a:graphicData uri="http://schemas.openxmlformats.org/drawingml/2006/picture">
-                <pic:pic>
-                  <pic:nvPicPr>
-                    <pic:cNvPr id="0" name="image.png"/>
-                    <pic:cNvPicPr/>
-                  </pic:nvPicPr>
-                  <pic:blipFill>
-                    <a:blip r:embed="rId33"/>
-                    <a:stretch>
-                      <a:fillRect/>
-                    </a:stretch>
-                  </pic:blipFill>
-                  <pic:spPr>
-                    <a:xfrm>
-                      <a:off x="0" y="0"/>
-                      <a:ext cx="5852160" cy="4389120"/>
-                    </a:xfrm>
-                    <a:prstGeom prst="rect"/>
-                  </pic:spPr>
-                </pic:pic>
-              </a:graphicData>
-            </a:graphic>
-          </wp:inline>
-        </w:drawing>
-      </w:r>
-    </w:p>
-    <w:p>
-      <w:r>
-        <w:drawing>
-          <wp:inline xmlns:a="http://schemas.openxmlformats.org/drawingml/2006/main" xmlns:pic="http://schemas.openxmlformats.org/drawingml/2006/picture">
-            <wp:extent cx="5852160" cy="4389120"/>
-            <wp:docPr id="27" name="Picture 27"/>
-            <wp:cNvGraphicFramePr>
-              <a:graphicFrameLocks noChangeAspect="1"/>
-            </wp:cNvGraphicFramePr>
-            <a:graphic>
-              <a:graphicData uri="http://schemas.openxmlformats.org/drawingml/2006/picture">
-                <pic:pic>
-                  <pic:nvPicPr>
-                    <pic:cNvPr id="0" name="image.png"/>
-                    <pic:cNvPicPr/>
-                  </pic:nvPicPr>
-                  <pic:blipFill>
-                    <a:blip r:embed="rId34"/>
-                    <a:stretch>
-                      <a:fillRect/>
-                    </a:stretch>
-                  </pic:blipFill>
-                  <pic:spPr>
-                    <a:xfrm>
-                      <a:off x="0" y="0"/>
-                      <a:ext cx="5852160" cy="4389120"/>
-                    </a:xfrm>
-                    <a:prstGeom prst="rect"/>
-                  </pic:spPr>
-                </pic:pic>
-              </a:graphicData>
-            </a:graphic>
-          </wp:inline>
-        </w:drawing>
-      </w:r>
-    </w:p>
-    <w:p>
-      <w:r>
-        <w:drawing>
-          <wp:inline xmlns:a="http://schemas.openxmlformats.org/drawingml/2006/main" xmlns:pic="http://schemas.openxmlformats.org/drawingml/2006/picture">
-            <wp:extent cx="5852160" cy="4389120"/>
-            <wp:docPr id="28" name="Picture 28"/>
-            <wp:cNvGraphicFramePr>
-              <a:graphicFrameLocks noChangeAspect="1"/>
-            </wp:cNvGraphicFramePr>
-            <a:graphic>
-              <a:graphicData uri="http://schemas.openxmlformats.org/drawingml/2006/picture">
-                <pic:pic>
-                  <pic:nvPicPr>
-                    <pic:cNvPr id="0" name="image.png"/>
-                    <pic:cNvPicPr/>
-                  </pic:nvPicPr>
-                  <pic:blipFill>
-                    <a:blip r:embed="rId35"/>
-                    <a:stretch>
-                      <a:fillRect/>
-                    </a:stretch>
-                  </pic:blipFill>
-                  <pic:spPr>
-                    <a:xfrm>
-                      <a:off x="0" y="0"/>
-                      <a:ext cx="5852160" cy="4389120"/>
-                    </a:xfrm>
-                    <a:prstGeom prst="rect"/>
-                  </pic:spPr>
-                </pic:pic>
-              </a:graphicData>
-            </a:graphic>
-          </wp:inline>
-        </w:drawing>
-      </w:r>
-    </w:p>
-    <w:p>
-      <w:r>
-        <w:drawing>
-          <wp:inline xmlns:a="http://schemas.openxmlformats.org/drawingml/2006/main" xmlns:pic="http://schemas.openxmlformats.org/drawingml/2006/picture">
-            <wp:extent cx="5852160" cy="4389120"/>
-            <wp:docPr id="29" name="Picture 29"/>
-            <wp:cNvGraphicFramePr>
-              <a:graphicFrameLocks noChangeAspect="1"/>
-            </wp:cNvGraphicFramePr>
-            <a:graphic>
-              <a:graphicData uri="http://schemas.openxmlformats.org/drawingml/2006/picture">
-                <pic:pic>
-                  <pic:nvPicPr>
-                    <pic:cNvPr id="0" name="image.png"/>
-                    <pic:cNvPicPr/>
-                  </pic:nvPicPr>
-                  <pic:blipFill>
-                    <a:blip r:embed="rId36"/>
-                    <a:stretch>
-                      <a:fillRect/>
-                    </a:stretch>
-                  </pic:blipFill>
-                  <pic:spPr>
-                    <a:xfrm>
-                      <a:off x="0" y="0"/>
-                      <a:ext cx="5852160" cy="4389120"/>
-                    </a:xfrm>
-                    <a:prstGeom prst="rect"/>
-                  </pic:spPr>
-                </pic:pic>
-              </a:graphicData>
-            </a:graphic>
-          </wp:inline>
-        </w:drawing>
-      </w:r>
-    </w:p>
-    <w:p>
-      <w:r>
-        <w:drawing>
-          <wp:inline xmlns:a="http://schemas.openxmlformats.org/drawingml/2006/main" xmlns:pic="http://schemas.openxmlformats.org/drawingml/2006/picture">
-            <wp:extent cx="5852160" cy="4389120"/>
-            <wp:docPr id="30" name="Picture 30"/>
-            <wp:cNvGraphicFramePr>
-              <a:graphicFrameLocks noChangeAspect="1"/>
-            </wp:cNvGraphicFramePr>
-            <a:graphic>
-              <a:graphicData uri="http://schemas.openxmlformats.org/drawingml/2006/picture">
-                <pic:pic>
-                  <pic:nvPicPr>
-                    <pic:cNvPr id="0" name="image.png"/>
-                    <pic:cNvPicPr/>
-                  </pic:nvPicPr>
-                  <pic:blipFill>
-                    <a:blip r:embed="rId37"/>
-                    <a:stretch>
-                      <a:fillRect/>
-                    </a:stretch>
-                  </pic:blipFill>
-                  <pic:spPr>
-                    <a:xfrm>
-                      <a:off x="0" y="0"/>
-                      <a:ext cx="5852160" cy="4389120"/>
-                    </a:xfrm>
-                    <a:prstGeom prst="rect"/>
-                  </pic:spPr>
-                </pic:pic>
-              </a:graphicData>
-            </a:graphic>
-          </wp:inline>
-        </w:drawing>
-      </w:r>
-    </w:p>
-    <w:p>
-      <w:r>
-        <w:drawing>
-          <wp:inline xmlns:a="http://schemas.openxmlformats.org/drawingml/2006/main" xmlns:pic="http://schemas.openxmlformats.org/drawingml/2006/picture">
-            <wp:extent cx="5852160" cy="4389120"/>
-            <wp:docPr id="31" name="Picture 31"/>
-            <wp:cNvGraphicFramePr>
-              <a:graphicFrameLocks noChangeAspect="1"/>
-            </wp:cNvGraphicFramePr>
-            <a:graphic>
-              <a:graphicData uri="http://schemas.openxmlformats.org/drawingml/2006/picture">
-                <pic:pic>
-                  <pic:nvPicPr>
-                    <pic:cNvPr id="0" name="image.png"/>
-                    <pic:cNvPicPr/>
-                  </pic:nvPicPr>
-                  <pic:blipFill>
-                    <a:blip r:embed="rId38"/>
-                    <a:stretch>
-                      <a:fillRect/>
-                    </a:stretch>
-                  </pic:blipFill>
-                  <pic:spPr>
-                    <a:xfrm>
-                      <a:off x="0" y="0"/>
-                      <a:ext cx="5852160" cy="4389120"/>
-                    </a:xfrm>
-                    <a:prstGeom prst="rect"/>
-                  </pic:spPr>
-                </pic:pic>
-              </a:graphicData>
-            </a:graphic>
-          </wp:inline>
-        </w:drawing>
-      </w:r>
-    </w:p>
-    <w:p>
-      <w:r>
-        <w:drawing>
-          <wp:inline xmlns:a="http://schemas.openxmlformats.org/drawingml/2006/main" xmlns:pic="http://schemas.openxmlformats.org/drawingml/2006/picture">
-            <wp:extent cx="5852160" cy="4389120"/>
-            <wp:docPr id="32" name="Picture 32"/>
-            <wp:cNvGraphicFramePr>
-              <a:graphicFrameLocks noChangeAspect="1"/>
-            </wp:cNvGraphicFramePr>
-            <a:graphic>
-              <a:graphicData uri="http://schemas.openxmlformats.org/drawingml/2006/picture">
-                <pic:pic>
-                  <pic:nvPicPr>
-                    <pic:cNvPr id="0" name="image.png"/>
-                    <pic:cNvPicPr/>
-                  </pic:nvPicPr>
-                  <pic:blipFill>
-                    <a:blip r:embed="rId39"/>
-                    <a:stretch>
-                      <a:fillRect/>
-                    </a:stretch>
-                  </pic:blipFill>
-                  <pic:spPr>
-                    <a:xfrm>
-                      <a:off x="0" y="0"/>
-                      <a:ext cx="5852160" cy="4389120"/>
-                    </a:xfrm>
-                    <a:prstGeom prst="rect"/>
-                  </pic:spPr>
-                </pic:pic>
-              </a:graphicData>
-            </a:graphic>
-          </wp:inline>
-        </w:drawing>
-      </w:r>
-    </w:p>
-    <w:p>
-      <w:r>
-        <w:drawing>
-          <wp:inline xmlns:a="http://schemas.openxmlformats.org/drawingml/2006/main" xmlns:pic="http://schemas.openxmlformats.org/drawingml/2006/picture">
-            <wp:extent cx="5852160" cy="4389120"/>
-            <wp:docPr id="33" name="Picture 33"/>
-            <wp:cNvGraphicFramePr>
-              <a:graphicFrameLocks noChangeAspect="1"/>
-            </wp:cNvGraphicFramePr>
-            <a:graphic>
-              <a:graphicData uri="http://schemas.openxmlformats.org/drawingml/2006/picture">
-                <pic:pic>
-                  <pic:nvPicPr>
-                    <pic:cNvPr id="0" name="image.png"/>
-                    <pic:cNvPicPr/>
-                  </pic:nvPicPr>
-                  <pic:blipFill>
-                    <a:blip r:embed="rId40"/>
-                    <a:stretch>
-                      <a:fillRect/>
-                    </a:stretch>
-                  </pic:blipFill>
-                  <pic:spPr>
-                    <a:xfrm>
-                      <a:off x="0" y="0"/>
-                      <a:ext cx="5852160" cy="4389120"/>
-                    </a:xfrm>
-                    <a:prstGeom prst="rect"/>
-                  </pic:spPr>
-                </pic:pic>
-              </a:graphicData>
-            </a:graphic>
-          </wp:inline>
-        </w:drawing>
-      </w:r>
-    </w:p>
-    <w:p>
-      <w:r>
-        <w:drawing>
-          <wp:inline xmlns:a="http://schemas.openxmlformats.org/drawingml/2006/main" xmlns:pic="http://schemas.openxmlformats.org/drawingml/2006/picture">
-            <wp:extent cx="5852160" cy="4389120"/>
-            <wp:docPr id="34" name="Picture 34"/>
-            <wp:cNvGraphicFramePr>
-              <a:graphicFrameLocks noChangeAspect="1"/>
-            </wp:cNvGraphicFramePr>
-            <a:graphic>
-              <a:graphicData uri="http://schemas.openxmlformats.org/drawingml/2006/picture">
-                <pic:pic>
-                  <pic:nvPicPr>
-                    <pic:cNvPr id="0" name="image.png"/>
-                    <pic:cNvPicPr/>
-                  </pic:nvPicPr>
-                  <pic:blipFill>
-                    <a:blip r:embed="rId8"/>
-                    <a:stretch>
-                      <a:fillRect/>
-                    </a:stretch>
-                  </pic:blipFill>
-                  <pic:spPr>
-                    <a:xfrm>
-                      <a:off x="0" y="0"/>
-                      <a:ext cx="5852160" cy="4389120"/>
-                    </a:xfrm>
-                    <a:prstGeom prst="rect"/>
-                  </pic:spPr>
-                </pic:pic>
-              </a:graphicData>
-            </a:graphic>
-          </wp:inline>
-        </w:drawing>
-      </w:r>
-    </w:p>
-    <w:p>
-      <w:r>
-        <w:drawing>
-          <wp:inline xmlns:a="http://schemas.openxmlformats.org/drawingml/2006/main" xmlns:pic="http://schemas.openxmlformats.org/drawingml/2006/picture">
-            <wp:extent cx="5852160" cy="4389120"/>
-            <wp:docPr id="35" name="Picture 35"/>
-            <wp:cNvGraphicFramePr>
-              <a:graphicFrameLocks noChangeAspect="1"/>
-            </wp:cNvGraphicFramePr>
-            <a:graphic>
-              <a:graphicData uri="http://schemas.openxmlformats.org/drawingml/2006/picture">
-                <pic:pic>
-                  <pic:nvPicPr>
-                    <pic:cNvPr id="0" name="image.png"/>
-                    <pic:cNvPicPr/>
-                  </pic:nvPicPr>
-                  <pic:blipFill>
-                    <a:blip r:embed="rId9"/>
-                    <a:stretch>
-                      <a:fillRect/>
-                    </a:stretch>
-                  </pic:blipFill>
-                  <pic:spPr>
-                    <a:xfrm>
-                      <a:off x="0" y="0"/>
-                      <a:ext cx="5852160" cy="4389120"/>
-                    </a:xfrm>
-                    <a:prstGeom prst="rect"/>
-                  </pic:spPr>
-                </pic:pic>
-              </a:graphicData>
-            </a:graphic>
-          </wp:inline>
-        </w:drawing>
-      </w:r>
-    </w:p>
-    <w:p>
-      <w:r>
-        <w:drawing>
-          <wp:inline xmlns:a="http://schemas.openxmlformats.org/drawingml/2006/main" xmlns:pic="http://schemas.openxmlformats.org/drawingml/2006/picture">
-            <wp:extent cx="5852160" cy="4389120"/>
-            <wp:docPr id="36" name="Picture 36"/>
-            <wp:cNvGraphicFramePr>
-              <a:graphicFrameLocks noChangeAspect="1"/>
-            </wp:cNvGraphicFramePr>
-            <a:graphic>
-              <a:graphicData uri="http://schemas.openxmlformats.org/drawingml/2006/picture">
-                <pic:pic>
-                  <pic:nvPicPr>
-                    <pic:cNvPr id="0" name="image.png"/>
-                    <pic:cNvPicPr/>
-                  </pic:nvPicPr>
-                  <pic:blipFill>
-                    <a:blip r:embed="rId10"/>
-                    <a:stretch>
-                      <a:fillRect/>
-                    </a:stretch>
-                  </pic:blipFill>
-                  <pic:spPr>
-                    <a:xfrm>
-                      <a:off x="0" y="0"/>
-                      <a:ext cx="5852160" cy="4389120"/>
-                    </a:xfrm>
-                    <a:prstGeom prst="rect"/>
-                  </pic:spPr>
-                </pic:pic>
-              </a:graphicData>
-            </a:graphic>
-          </wp:inline>
-        </w:drawing>
-      </w:r>
-    </w:p>
-    <w:p>
-      <w:r>
-        <w:drawing>
-          <wp:inline xmlns:a="http://schemas.openxmlformats.org/drawingml/2006/main" xmlns:pic="http://schemas.openxmlformats.org/drawingml/2006/picture">
-            <wp:extent cx="5852160" cy="4389120"/>
-            <wp:docPr id="37" name="Picture 37"/>
-            <wp:cNvGraphicFramePr>
-              <a:graphicFrameLocks noChangeAspect="1"/>
-            </wp:cNvGraphicFramePr>
-            <a:graphic>
-              <a:graphicData uri="http://schemas.openxmlformats.org/drawingml/2006/picture">
-                <pic:pic>
-                  <pic:nvPicPr>
-                    <pic:cNvPr id="0" name="image.png"/>
-                    <pic:cNvPicPr/>
-                  </pic:nvPicPr>
-                  <pic:blipFill>
-                    <a:blip r:embed="rId11"/>
-                    <a:stretch>
-                      <a:fillRect/>
-                    </a:stretch>
-                  </pic:blipFill>
-                  <pic:spPr>
-                    <a:xfrm>
-                      <a:off x="0" y="0"/>
-                      <a:ext cx="5852160" cy="4389120"/>
-                    </a:xfrm>
-                    <a:prstGeom prst="rect"/>
-                  </pic:spPr>
-                </pic:pic>
-              </a:graphicData>
-            </a:graphic>
-          </wp:inline>
-        </w:drawing>
-      </w:r>
-    </w:p>
-    <w:p>
-      <w:r>
-        <w:t xml:space="preserve"> Iteration X               Y         </w:t>
-        <w:br/>
-        <w:t xml:space="preserve">0        1.0             -2.0      </w:t>
-        <w:br/>
-        <w:t>1        2.140308444484399 4.511880571521655</w:t>
-        <w:br/>
-        <w:t>2        3.051754170203907 -6.258467903528125</w:t>
-        <w:br/>
-        <w:t>3        3.779600908937501 -8.385929406285186</w:t>
-        <w:br/>
-        <w:t>4        4.365330925302222 0.40068351657339285</w:t>
-        <w:br/>
-        <w:t>5        4.850217651506062 8.667587222275655</w:t>
-        <w:br/>
-        <w:t>6        5.28112276060236 12.271727150237178</w:t>
-        <w:br/>
-        <w:t>7        5.7246266681221165 10.947668979207084</w:t>
-        <w:br/>
-        <w:t>8        6.22417825492293 3.511475519644101</w:t>
-        <w:br/>
-        <w:t>9        6.388614722414019 -1.9289824629024954</w:t>
-        <w:br/>
-        <w:t xml:space="preserve">10       6.388587862714145 -2.011714874352771 </w:t>
-      </w:r>
-    </w:p>
-    <w:p>
-      <w:r>
-        <w:drawing>
-          <wp:inline xmlns:a="http://schemas.openxmlformats.org/drawingml/2006/main" xmlns:pic="http://schemas.openxmlformats.org/drawingml/2006/picture">
-            <wp:extent cx="5852160" cy="4389120"/>
-            <wp:docPr id="38" name="Picture 38"/>
-            <wp:cNvGraphicFramePr>
-              <a:graphicFrameLocks noChangeAspect="1"/>
-            </wp:cNvGraphicFramePr>
-            <a:graphic>
-              <a:graphicData uri="http://schemas.openxmlformats.org/drawingml/2006/picture">
-                <pic:pic>
-                  <pic:nvPicPr>
-                    <pic:cNvPr id="0" name="image.png"/>
-                    <pic:cNvPicPr/>
-                  </pic:nvPicPr>
-                  <pic:blipFill>
-                    <a:blip r:embed="rId12"/>
-                    <a:stretch>
-                      <a:fillRect/>
-                    </a:stretch>
-                  </pic:blipFill>
-                  <pic:spPr>
-                    <a:xfrm>
-                      <a:off x="0" y="0"/>
-                      <a:ext cx="5852160" cy="4389120"/>
-                    </a:xfrm>
-                    <a:prstGeom prst="rect"/>
-                  </pic:spPr>
-                </pic:pic>
-              </a:graphicData>
-            </a:graphic>
-          </wp:inline>
-        </w:drawing>
-      </w:r>
-    </w:p>
-    <w:p>
-      <w:r>
-        <w:drawing>
-          <wp:inline xmlns:a="http://schemas.openxmlformats.org/drawingml/2006/main" xmlns:pic="http://schemas.openxmlformats.org/drawingml/2006/picture">
-            <wp:extent cx="5852160" cy="4389120"/>
-            <wp:docPr id="39" name="Picture 39"/>
-            <wp:cNvGraphicFramePr>
-              <a:graphicFrameLocks noChangeAspect="1"/>
-            </wp:cNvGraphicFramePr>
-            <a:graphic>
-              <a:graphicData uri="http://schemas.openxmlformats.org/drawingml/2006/picture">
-                <pic:pic>
-                  <pic:nvPicPr>
-                    <pic:cNvPr id="0" name="image.png"/>
-                    <pic:cNvPicPr/>
-                  </pic:nvPicPr>
-                  <pic:blipFill>
                     <a:blip r:embed="rId13"/>
-                    <a:stretch>
-                      <a:fillRect/>
-                    </a:stretch>
-                  </pic:blipFill>
-                  <pic:spPr>
-                    <a:xfrm>
-                      <a:off x="0" y="0"/>
-                      <a:ext cx="5852160" cy="4389120"/>
-                    </a:xfrm>
-                    <a:prstGeom prst="rect"/>
-                  </pic:spPr>
-                </pic:pic>
-              </a:graphicData>
-            </a:graphic>
-          </wp:inline>
-        </w:drawing>
-      </w:r>
-    </w:p>
-    <w:p>
-      <w:r>
-        <w:drawing>
-          <wp:inline xmlns:a="http://schemas.openxmlformats.org/drawingml/2006/main" xmlns:pic="http://schemas.openxmlformats.org/drawingml/2006/picture">
-            <wp:extent cx="5852160" cy="4389120"/>
-            <wp:docPr id="40" name="Picture 40"/>
-            <wp:cNvGraphicFramePr>
-              <a:graphicFrameLocks noChangeAspect="1"/>
-            </wp:cNvGraphicFramePr>
-            <a:graphic>
-              <a:graphicData uri="http://schemas.openxmlformats.org/drawingml/2006/picture">
-                <pic:pic>
-                  <pic:nvPicPr>
-                    <pic:cNvPr id="0" name="image.png"/>
-                    <pic:cNvPicPr/>
-                  </pic:nvPicPr>
-                  <pic:blipFill>
-                    <a:blip r:embed="rId14"/>
-                    <a:stretch>
-                      <a:fillRect/>
-                    </a:stretch>
-                  </pic:blipFill>
-                  <pic:spPr>
-                    <a:xfrm>
-                      <a:off x="0" y="0"/>
-                      <a:ext cx="5852160" cy="4389120"/>
-                    </a:xfrm>
-                    <a:prstGeom prst="rect"/>
-                  </pic:spPr>
-                </pic:pic>
-              </a:graphicData>
-            </a:graphic>
-          </wp:inline>
-        </w:drawing>
-      </w:r>
-    </w:p>
-    <w:p>
-      <w:r>
-        <w:drawing>
-          <wp:inline xmlns:a="http://schemas.openxmlformats.org/drawingml/2006/main" xmlns:pic="http://schemas.openxmlformats.org/drawingml/2006/picture">
-            <wp:extent cx="5852160" cy="4389120"/>
-            <wp:docPr id="41" name="Picture 41"/>
-            <wp:cNvGraphicFramePr>
-              <a:graphicFrameLocks noChangeAspect="1"/>
-            </wp:cNvGraphicFramePr>
-            <a:graphic>
-              <a:graphicData uri="http://schemas.openxmlformats.org/drawingml/2006/picture">
-                <pic:pic>
-                  <pic:nvPicPr>
-                    <pic:cNvPr id="0" name="image.png"/>
-                    <pic:cNvPicPr/>
-                  </pic:nvPicPr>
-                  <pic:blipFill>
-                    <a:blip r:embed="rId15"/>
-                    <a:stretch>
-                      <a:fillRect/>
-                    </a:stretch>
-                  </pic:blipFill>
-                  <pic:spPr>
-                    <a:xfrm>
-                      <a:off x="0" y="0"/>
-                      <a:ext cx="5852160" cy="4389120"/>
-                    </a:xfrm>
-                    <a:prstGeom prst="rect"/>
-                  </pic:spPr>
-                </pic:pic>
-              </a:graphicData>
-            </a:graphic>
-          </wp:inline>
-        </w:drawing>
-      </w:r>
-    </w:p>
-    <w:p>
-      <w:r>
-        <w:drawing>
-          <wp:inline xmlns:a="http://schemas.openxmlformats.org/drawingml/2006/main" xmlns:pic="http://schemas.openxmlformats.org/drawingml/2006/picture">
-            <wp:extent cx="5852160" cy="4389120"/>
-            <wp:docPr id="42" name="Picture 42"/>
-            <wp:cNvGraphicFramePr>
-              <a:graphicFrameLocks noChangeAspect="1"/>
-            </wp:cNvGraphicFramePr>
-            <a:graphic>
-              <a:graphicData uri="http://schemas.openxmlformats.org/drawingml/2006/picture">
-                <pic:pic>
-                  <pic:nvPicPr>
-                    <pic:cNvPr id="0" name="image.png"/>
-                    <pic:cNvPicPr/>
-                  </pic:nvPicPr>
-                  <pic:blipFill>
-                    <a:blip r:embed="rId16"/>
-                    <a:stretch>
-                      <a:fillRect/>
-                    </a:stretch>
-                  </pic:blipFill>
-                  <pic:spPr>
-                    <a:xfrm>
-                      <a:off x="0" y="0"/>
-                      <a:ext cx="5852160" cy="4389120"/>
-                    </a:xfrm>
-                    <a:prstGeom prst="rect"/>
-                  </pic:spPr>
-                </pic:pic>
-              </a:graphicData>
-            </a:graphic>
-          </wp:inline>
-        </w:drawing>
-      </w:r>
-    </w:p>
-    <w:p>
-      <w:r>
-        <w:drawing>
-          <wp:inline xmlns:a="http://schemas.openxmlformats.org/drawingml/2006/main" xmlns:pic="http://schemas.openxmlformats.org/drawingml/2006/picture">
-            <wp:extent cx="5852160" cy="4389120"/>
-            <wp:docPr id="43" name="Picture 43"/>
-            <wp:cNvGraphicFramePr>
-              <a:graphicFrameLocks noChangeAspect="1"/>
-            </wp:cNvGraphicFramePr>
-            <a:graphic>
-              <a:graphicData uri="http://schemas.openxmlformats.org/drawingml/2006/picture">
-                <pic:pic>
-                  <pic:nvPicPr>
-                    <pic:cNvPr id="0" name="image.png"/>
-                    <pic:cNvPicPr/>
-                  </pic:nvPicPr>
-                  <pic:blipFill>
-                    <a:blip r:embed="rId17"/>
-                    <a:stretch>
-                      <a:fillRect/>
-                    </a:stretch>
-                  </pic:blipFill>
-                  <pic:spPr>
-                    <a:xfrm>
-                      <a:off x="0" y="0"/>
-                      <a:ext cx="5852160" cy="4389120"/>
-                    </a:xfrm>
-                    <a:prstGeom prst="rect"/>
-                  </pic:spPr>
-                </pic:pic>
-              </a:graphicData>
-            </a:graphic>
-          </wp:inline>
-        </w:drawing>
-      </w:r>
-    </w:p>
-    <w:p>
-      <w:r>
-        <w:drawing>
-          <wp:inline xmlns:a="http://schemas.openxmlformats.org/drawingml/2006/main" xmlns:pic="http://schemas.openxmlformats.org/drawingml/2006/picture">
-            <wp:extent cx="5852160" cy="4389120"/>
-            <wp:docPr id="44" name="Picture 44"/>
-            <wp:cNvGraphicFramePr>
-              <a:graphicFrameLocks noChangeAspect="1"/>
-            </wp:cNvGraphicFramePr>
-            <a:graphic>
-              <a:graphicData uri="http://schemas.openxmlformats.org/drawingml/2006/picture">
-                <pic:pic>
-                  <pic:nvPicPr>
-                    <pic:cNvPr id="0" name="image.png"/>
-                    <pic:cNvPicPr/>
-                  </pic:nvPicPr>
-                  <pic:blipFill>
-                    <a:blip r:embed="rId18"/>
-                    <a:stretch>
-                      <a:fillRect/>
-                    </a:stretch>
-                  </pic:blipFill>
-                  <pic:spPr>
-                    <a:xfrm>
-                      <a:off x="0" y="0"/>
-                      <a:ext cx="5852160" cy="4389120"/>
-                    </a:xfrm>
-                    <a:prstGeom prst="rect"/>
-                  </pic:spPr>
-                </pic:pic>
-              </a:graphicData>
-            </a:graphic>
-          </wp:inline>
-        </w:drawing>
-      </w:r>
-    </w:p>
-    <w:p>
-      <w:r>
-        <w:drawing>
-          <wp:inline xmlns:a="http://schemas.openxmlformats.org/drawingml/2006/main" xmlns:pic="http://schemas.openxmlformats.org/drawingml/2006/picture">
-            <wp:extent cx="5852160" cy="4389120"/>
-            <wp:docPr id="45" name="Picture 45"/>
-            <wp:cNvGraphicFramePr>
-              <a:graphicFrameLocks noChangeAspect="1"/>
-            </wp:cNvGraphicFramePr>
-            <a:graphic>
-              <a:graphicData uri="http://schemas.openxmlformats.org/drawingml/2006/picture">
-                <pic:pic>
-                  <pic:nvPicPr>
-                    <pic:cNvPr id="0" name="image.png"/>
-                    <pic:cNvPicPr/>
-                  </pic:nvPicPr>
-                  <pic:blipFill>
-                    <a:blip r:embed="rId19"/>
-                    <a:stretch>
-                      <a:fillRect/>
-                    </a:stretch>
-                  </pic:blipFill>
-                  <pic:spPr>
-                    <a:xfrm>
-                      <a:off x="0" y="0"/>
-                      <a:ext cx="5852160" cy="4389120"/>
-                    </a:xfrm>
-                    <a:prstGeom prst="rect"/>
-                  </pic:spPr>
-                </pic:pic>
-              </a:graphicData>
-            </a:graphic>
-          </wp:inline>
-        </w:drawing>
-      </w:r>
-    </w:p>
-    <w:p>
-      <w:r>
-        <w:drawing>
-          <wp:inline xmlns:a="http://schemas.openxmlformats.org/drawingml/2006/main" xmlns:pic="http://schemas.openxmlformats.org/drawingml/2006/picture">
-            <wp:extent cx="5852160" cy="4389120"/>
-            <wp:docPr id="46" name="Picture 46"/>
-            <wp:cNvGraphicFramePr>
-              <a:graphicFrameLocks noChangeAspect="1"/>
-            </wp:cNvGraphicFramePr>
-            <a:graphic>
-              <a:graphicData uri="http://schemas.openxmlformats.org/drawingml/2006/picture">
-                <pic:pic>
-                  <pic:nvPicPr>
-                    <pic:cNvPr id="0" name="image.png"/>
-                    <pic:cNvPicPr/>
-                  </pic:nvPicPr>
-                  <pic:blipFill>
-                    <a:blip r:embed="rId20"/>
-                    <a:stretch>
-                      <a:fillRect/>
-                    </a:stretch>
-                  </pic:blipFill>
-                  <pic:spPr>
-                    <a:xfrm>
-                      <a:off x="0" y="0"/>
-                      <a:ext cx="5852160" cy="4389120"/>
-                    </a:xfrm>
-                    <a:prstGeom prst="rect"/>
-                  </pic:spPr>
-                </pic:pic>
-              </a:graphicData>
-            </a:graphic>
-          </wp:inline>
-        </w:drawing>
-      </w:r>
-    </w:p>
-    <w:p>
-      <w:r>
-        <w:drawing>
-          <wp:inline xmlns:a="http://schemas.openxmlformats.org/drawingml/2006/main" xmlns:pic="http://schemas.openxmlformats.org/drawingml/2006/picture">
-            <wp:extent cx="5852160" cy="4389120"/>
-            <wp:docPr id="47" name="Picture 47"/>
-            <wp:cNvGraphicFramePr>
-              <a:graphicFrameLocks noChangeAspect="1"/>
-            </wp:cNvGraphicFramePr>
-            <a:graphic>
-              <a:graphicData uri="http://schemas.openxmlformats.org/drawingml/2006/picture">
-                <pic:pic>
-                  <pic:nvPicPr>
-                    <pic:cNvPr id="0" name="image.png"/>
-                    <pic:cNvPicPr/>
-                  </pic:nvPicPr>
-                  <pic:blipFill>
-                    <a:blip r:embed="rId21"/>
-                    <a:stretch>
-                      <a:fillRect/>
-                    </a:stretch>
-                  </pic:blipFill>
-                  <pic:spPr>
-                    <a:xfrm>
-                      <a:off x="0" y="0"/>
-                      <a:ext cx="5852160" cy="4389120"/>
-                    </a:xfrm>
-                    <a:prstGeom prst="rect"/>
-                  </pic:spPr>
-                </pic:pic>
-              </a:graphicData>
-            </a:graphic>
-          </wp:inline>
-        </w:drawing>
-      </w:r>
-    </w:p>
-    <w:p>
-      <w:r>
-        <w:drawing>
-          <wp:inline xmlns:a="http://schemas.openxmlformats.org/drawingml/2006/main" xmlns:pic="http://schemas.openxmlformats.org/drawingml/2006/picture">
-            <wp:extent cx="5852160" cy="4389120"/>
-            <wp:docPr id="48" name="Picture 48"/>
-            <wp:cNvGraphicFramePr>
-              <a:graphicFrameLocks noChangeAspect="1"/>
-            </wp:cNvGraphicFramePr>
-            <a:graphic>
-              <a:graphicData uri="http://schemas.openxmlformats.org/drawingml/2006/picture">
-                <pic:pic>
-                  <pic:nvPicPr>
-                    <pic:cNvPr id="0" name="image.png"/>
-                    <pic:cNvPicPr/>
-                  </pic:nvPicPr>
-                  <pic:blipFill>
-                    <a:blip r:embed="rId22"/>
-                    <a:stretch>
-                      <a:fillRect/>
-                    </a:stretch>
-                  </pic:blipFill>
-                  <pic:spPr>
-                    <a:xfrm>
-                      <a:off x="0" y="0"/>
-                      <a:ext cx="5852160" cy="4389120"/>
-                    </a:xfrm>
-                    <a:prstGeom prst="rect"/>
-                  </pic:spPr>
-                </pic:pic>
-              </a:graphicData>
-            </a:graphic>
-          </wp:inline>
-        </w:drawing>
-      </w:r>
-    </w:p>
-    <w:p>
-      <w:r>
-        <w:drawing>
-          <wp:inline xmlns:a="http://schemas.openxmlformats.org/drawingml/2006/main" xmlns:pic="http://schemas.openxmlformats.org/drawingml/2006/picture">
-            <wp:extent cx="5852160" cy="4389120"/>
-            <wp:docPr id="49" name="Picture 49"/>
-            <wp:cNvGraphicFramePr>
-              <a:graphicFrameLocks noChangeAspect="1"/>
-            </wp:cNvGraphicFramePr>
-            <a:graphic>
-              <a:graphicData uri="http://schemas.openxmlformats.org/drawingml/2006/picture">
-                <pic:pic>
-                  <pic:nvPicPr>
-                    <pic:cNvPr id="0" name="image.png"/>
-                    <pic:cNvPicPr/>
-                  </pic:nvPicPr>
-                  <pic:blipFill>
-                    <a:blip r:embed="rId23"/>
-                    <a:stretch>
-                      <a:fillRect/>
-                    </a:stretch>
-                  </pic:blipFill>
-                  <pic:spPr>
-                    <a:xfrm>
-                      <a:off x="0" y="0"/>
-                      <a:ext cx="5852160" cy="4389120"/>
-                    </a:xfrm>
-                    <a:prstGeom prst="rect"/>
-                  </pic:spPr>
-                </pic:pic>
-              </a:graphicData>
-            </a:graphic>
-          </wp:inline>
-        </w:drawing>
-      </w:r>
-    </w:p>
-    <w:p>
-      <w:r>
-        <w:drawing>
-          <wp:inline xmlns:a="http://schemas.openxmlformats.org/drawingml/2006/main" xmlns:pic="http://schemas.openxmlformats.org/drawingml/2006/picture">
-            <wp:extent cx="5852160" cy="4389120"/>
-            <wp:docPr id="50" name="Picture 50"/>
-            <wp:cNvGraphicFramePr>
-              <a:graphicFrameLocks noChangeAspect="1"/>
-            </wp:cNvGraphicFramePr>
-            <a:graphic>
-              <a:graphicData uri="http://schemas.openxmlformats.org/drawingml/2006/picture">
-                <pic:pic>
-                  <pic:nvPicPr>
-                    <pic:cNvPr id="0" name="image.png"/>
-                    <pic:cNvPicPr/>
-                  </pic:nvPicPr>
-                  <pic:blipFill>
-                    <a:blip r:embed="rId24"/>
-                    <a:stretch>
-                      <a:fillRect/>
-                    </a:stretch>
-                  </pic:blipFill>
-                  <pic:spPr>
-                    <a:xfrm>
-                      <a:off x="0" y="0"/>
-                      <a:ext cx="5852160" cy="4389120"/>
-                    </a:xfrm>
-                    <a:prstGeom prst="rect"/>
-                  </pic:spPr>
-                </pic:pic>
-              </a:graphicData>
-            </a:graphic>
-          </wp:inline>
-        </w:drawing>
-      </w:r>
-    </w:p>
-    <w:p>
-      <w:r>
-        <w:drawing>
-          <wp:inline xmlns:a="http://schemas.openxmlformats.org/drawingml/2006/main" xmlns:pic="http://schemas.openxmlformats.org/drawingml/2006/picture">
-            <wp:extent cx="5852160" cy="4389120"/>
-            <wp:docPr id="51" name="Picture 51"/>
-            <wp:cNvGraphicFramePr>
-              <a:graphicFrameLocks noChangeAspect="1"/>
-            </wp:cNvGraphicFramePr>
-            <a:graphic>
-              <a:graphicData uri="http://schemas.openxmlformats.org/drawingml/2006/picture">
-                <pic:pic>
-                  <pic:nvPicPr>
-                    <pic:cNvPr id="0" name="image.png"/>
-                    <pic:cNvPicPr/>
-                  </pic:nvPicPr>
-                  <pic:blipFill>
-                    <a:blip r:embed="rId25"/>
-                    <a:stretch>
-                      <a:fillRect/>
-                    </a:stretch>
-                  </pic:blipFill>
-                  <pic:spPr>
-                    <a:xfrm>
-                      <a:off x="0" y="0"/>
-                      <a:ext cx="5852160" cy="4389120"/>
-                    </a:xfrm>
-                    <a:prstGeom prst="rect"/>
-                  </pic:spPr>
-                </pic:pic>
-              </a:graphicData>
-            </a:graphic>
-          </wp:inline>
-        </w:drawing>
-      </w:r>
-    </w:p>
-    <w:p>
-      <w:r>
-        <w:drawing>
-          <wp:inline xmlns:a="http://schemas.openxmlformats.org/drawingml/2006/main" xmlns:pic="http://schemas.openxmlformats.org/drawingml/2006/picture">
-            <wp:extent cx="5852160" cy="4389120"/>
-            <wp:docPr id="52" name="Picture 52"/>
-            <wp:cNvGraphicFramePr>
-              <a:graphicFrameLocks noChangeAspect="1"/>
-            </wp:cNvGraphicFramePr>
-            <a:graphic>
-              <a:graphicData uri="http://schemas.openxmlformats.org/drawingml/2006/picture">
-                <pic:pic>
-                  <pic:nvPicPr>
-                    <pic:cNvPr id="0" name="image.png"/>
-                    <pic:cNvPicPr/>
-                  </pic:nvPicPr>
-                  <pic:blipFill>
-                    <a:blip r:embed="rId26"/>
-                    <a:stretch>
-                      <a:fillRect/>
-                    </a:stretch>
-                  </pic:blipFill>
-                  <pic:spPr>
-                    <a:xfrm>
-                      <a:off x="0" y="0"/>
-                      <a:ext cx="5852160" cy="4389120"/>
-                    </a:xfrm>
-                    <a:prstGeom prst="rect"/>
-                  </pic:spPr>
-                </pic:pic>
-              </a:graphicData>
-            </a:graphic>
-          </wp:inline>
-        </w:drawing>
-      </w:r>
-    </w:p>
-    <w:p>
-      <w:r>
-        <w:drawing>
-          <wp:inline xmlns:a="http://schemas.openxmlformats.org/drawingml/2006/main" xmlns:pic="http://schemas.openxmlformats.org/drawingml/2006/picture">
-            <wp:extent cx="5852160" cy="4389120"/>
-            <wp:docPr id="53" name="Picture 53"/>
-            <wp:cNvGraphicFramePr>
-              <a:graphicFrameLocks noChangeAspect="1"/>
-            </wp:cNvGraphicFramePr>
-            <a:graphic>
-              <a:graphicData uri="http://schemas.openxmlformats.org/drawingml/2006/picture">
-                <pic:pic>
-                  <pic:nvPicPr>
-                    <pic:cNvPr id="0" name="image.png"/>
-                    <pic:cNvPicPr/>
-                  </pic:nvPicPr>
-                  <pic:blipFill>
-                    <a:blip r:embed="rId27"/>
-                    <a:stretch>
-                      <a:fillRect/>
-                    </a:stretch>
-                  </pic:blipFill>
-                  <pic:spPr>
-                    <a:xfrm>
-                      <a:off x="0" y="0"/>
-                      <a:ext cx="5852160" cy="4389120"/>
-                    </a:xfrm>
-                    <a:prstGeom prst="rect"/>
-                  </pic:spPr>
-                </pic:pic>
-              </a:graphicData>
-            </a:graphic>
-          </wp:inline>
-        </w:drawing>
-      </w:r>
-    </w:p>
-    <w:p>
-      <w:r>
-        <w:drawing>
-          <wp:inline xmlns:a="http://schemas.openxmlformats.org/drawingml/2006/main" xmlns:pic="http://schemas.openxmlformats.org/drawingml/2006/picture">
-            <wp:extent cx="5852160" cy="4389120"/>
-            <wp:docPr id="54" name="Picture 54"/>
-            <wp:cNvGraphicFramePr>
-              <a:graphicFrameLocks noChangeAspect="1"/>
-            </wp:cNvGraphicFramePr>
-            <a:graphic>
-              <a:graphicData uri="http://schemas.openxmlformats.org/drawingml/2006/picture">
-                <pic:pic>
-                  <pic:nvPicPr>
-                    <pic:cNvPr id="0" name="image.png"/>
-                    <pic:cNvPicPr/>
-                  </pic:nvPicPr>
-                  <pic:blipFill>
-                    <a:blip r:embed="rId28"/>
-                    <a:stretch>
-                      <a:fillRect/>
-                    </a:stretch>
-                  </pic:blipFill>
-                  <pic:spPr>
-                    <a:xfrm>
-                      <a:off x="0" y="0"/>
-                      <a:ext cx="5852160" cy="4389120"/>
-                    </a:xfrm>
-                    <a:prstGeom prst="rect"/>
-                  </pic:spPr>
-                </pic:pic>
-              </a:graphicData>
-            </a:graphic>
-          </wp:inline>
-        </w:drawing>
-      </w:r>
-    </w:p>
-    <w:p>
-      <w:r>
-        <w:drawing>
-          <wp:inline xmlns:a="http://schemas.openxmlformats.org/drawingml/2006/main" xmlns:pic="http://schemas.openxmlformats.org/drawingml/2006/picture">
-            <wp:extent cx="5852160" cy="4389120"/>
-            <wp:docPr id="55" name="Picture 55"/>
-            <wp:cNvGraphicFramePr>
-              <a:graphicFrameLocks noChangeAspect="1"/>
-            </wp:cNvGraphicFramePr>
-            <a:graphic>
-              <a:graphicData uri="http://schemas.openxmlformats.org/drawingml/2006/picture">
-                <pic:pic>
-                  <pic:nvPicPr>
-                    <pic:cNvPr id="0" name="image.png"/>
-                    <pic:cNvPicPr/>
-                  </pic:nvPicPr>
-                  <pic:blipFill>
-                    <a:blip r:embed="rId29"/>
-                    <a:stretch>
-                      <a:fillRect/>
-                    </a:stretch>
-                  </pic:blipFill>
-                  <pic:spPr>
-                    <a:xfrm>
-                      <a:off x="0" y="0"/>
-                      <a:ext cx="5852160" cy="4389120"/>
-                    </a:xfrm>
-                    <a:prstGeom prst="rect"/>
-                  </pic:spPr>
-                </pic:pic>
-              </a:graphicData>
-            </a:graphic>
-          </wp:inline>
-        </w:drawing>
-      </w:r>
-    </w:p>
-    <w:p>
-      <w:r>
-        <w:drawing>
-          <wp:inline xmlns:a="http://schemas.openxmlformats.org/drawingml/2006/main" xmlns:pic="http://schemas.openxmlformats.org/drawingml/2006/picture">
-            <wp:extent cx="5852160" cy="4389120"/>
-            <wp:docPr id="56" name="Picture 56"/>
-            <wp:cNvGraphicFramePr>
-              <a:graphicFrameLocks noChangeAspect="1"/>
-            </wp:cNvGraphicFramePr>
-            <a:graphic>
-              <a:graphicData uri="http://schemas.openxmlformats.org/drawingml/2006/picture">
-                <pic:pic>
-                  <pic:nvPicPr>
-                    <pic:cNvPr id="0" name="image.png"/>
-                    <pic:cNvPicPr/>
-                  </pic:nvPicPr>
-                  <pic:blipFill>
-                    <a:blip r:embed="rId30"/>
-                    <a:stretch>
-                      <a:fillRect/>
-                    </a:stretch>
-                  </pic:blipFill>
-                  <pic:spPr>
-                    <a:xfrm>
-                      <a:off x="0" y="0"/>
-                      <a:ext cx="5852160" cy="4389120"/>
-                    </a:xfrm>
-                    <a:prstGeom prst="rect"/>
-                  </pic:spPr>
-                </pic:pic>
-              </a:graphicData>
-            </a:graphic>
-          </wp:inline>
-        </w:drawing>
-      </w:r>
-    </w:p>
-    <w:p>
-      <w:r>
-        <w:drawing>
-          <wp:inline xmlns:a="http://schemas.openxmlformats.org/drawingml/2006/main" xmlns:pic="http://schemas.openxmlformats.org/drawingml/2006/picture">
-            <wp:extent cx="5852160" cy="4389120"/>
-            <wp:docPr id="57" name="Picture 57"/>
-            <wp:cNvGraphicFramePr>
-              <a:graphicFrameLocks noChangeAspect="1"/>
-            </wp:cNvGraphicFramePr>
-            <a:graphic>
-              <a:graphicData uri="http://schemas.openxmlformats.org/drawingml/2006/picture">
-                <pic:pic>
-                  <pic:nvPicPr>
-                    <pic:cNvPr id="0" name="image.png"/>
-                    <pic:cNvPicPr/>
-                  </pic:nvPicPr>
-                  <pic:blipFill>
-                    <a:blip r:embed="rId31"/>
-                    <a:stretch>
-                      <a:fillRect/>
-                    </a:stretch>
-                  </pic:blipFill>
-                  <pic:spPr>
-                    <a:xfrm>
-                      <a:off x="0" y="0"/>
-                      <a:ext cx="5852160" cy="4389120"/>
-                    </a:xfrm>
-                    <a:prstGeom prst="rect"/>
-                  </pic:spPr>
-                </pic:pic>
-              </a:graphicData>
-            </a:graphic>
-          </wp:inline>
-        </w:drawing>
-      </w:r>
-    </w:p>
-    <w:p>
-      <w:r>
-        <w:drawing>
-          <wp:inline xmlns:a="http://schemas.openxmlformats.org/drawingml/2006/main" xmlns:pic="http://schemas.openxmlformats.org/drawingml/2006/picture">
-            <wp:extent cx="5852160" cy="4389120"/>
-            <wp:docPr id="58" name="Picture 58"/>
-            <wp:cNvGraphicFramePr>
-              <a:graphicFrameLocks noChangeAspect="1"/>
-            </wp:cNvGraphicFramePr>
-            <a:graphic>
-              <a:graphicData uri="http://schemas.openxmlformats.org/drawingml/2006/picture">
-                <pic:pic>
-                  <pic:nvPicPr>
-                    <pic:cNvPr id="0" name="image.png"/>
-                    <pic:cNvPicPr/>
-                  </pic:nvPicPr>
-                  <pic:blipFill>
-                    <a:blip r:embed="rId32"/>
-                    <a:stretch>
-                      <a:fillRect/>
-                    </a:stretch>
-                  </pic:blipFill>
-                  <pic:spPr>
-                    <a:xfrm>
-                      <a:off x="0" y="0"/>
-                      <a:ext cx="5852160" cy="4389120"/>
-                    </a:xfrm>
-                    <a:prstGeom prst="rect"/>
-                  </pic:spPr>
-                </pic:pic>
-              </a:graphicData>
-            </a:graphic>
-          </wp:inline>
-        </w:drawing>
-      </w:r>
-    </w:p>
-    <w:p>
-      <w:r>
-        <w:drawing>
-          <wp:inline xmlns:a="http://schemas.openxmlformats.org/drawingml/2006/main" xmlns:pic="http://schemas.openxmlformats.org/drawingml/2006/picture">
-            <wp:extent cx="5852160" cy="4389120"/>
-            <wp:docPr id="59" name="Picture 59"/>
-            <wp:cNvGraphicFramePr>
-              <a:graphicFrameLocks noChangeAspect="1"/>
-            </wp:cNvGraphicFramePr>
-            <a:graphic>
-              <a:graphicData uri="http://schemas.openxmlformats.org/drawingml/2006/picture">
-                <pic:pic>
-                  <pic:nvPicPr>
-                    <pic:cNvPr id="0" name="image.png"/>
-                    <pic:cNvPicPr/>
-                  </pic:nvPicPr>
-                  <pic:blipFill>
-                    <a:blip r:embed="rId33"/>
-                    <a:stretch>
-                      <a:fillRect/>
-                    </a:stretch>
-                  </pic:blipFill>
-                  <pic:spPr>
-                    <a:xfrm>
-                      <a:off x="0" y="0"/>
-                      <a:ext cx="5852160" cy="4389120"/>
-                    </a:xfrm>
-                    <a:prstGeom prst="rect"/>
-                  </pic:spPr>
-                </pic:pic>
-              </a:graphicData>
-            </a:graphic>
-          </wp:inline>
-        </w:drawing>
-      </w:r>
-    </w:p>
-    <w:p>
-      <w:r>
-        <w:drawing>
-          <wp:inline xmlns:a="http://schemas.openxmlformats.org/drawingml/2006/main" xmlns:pic="http://schemas.openxmlformats.org/drawingml/2006/picture">
-            <wp:extent cx="5852160" cy="4389120"/>
-            <wp:docPr id="60" name="Picture 60"/>
-            <wp:cNvGraphicFramePr>
-              <a:graphicFrameLocks noChangeAspect="1"/>
-            </wp:cNvGraphicFramePr>
-            <a:graphic>
-              <a:graphicData uri="http://schemas.openxmlformats.org/drawingml/2006/picture">
-                <pic:pic>
-                  <pic:nvPicPr>
-                    <pic:cNvPr id="0" name="image.png"/>
-                    <pic:cNvPicPr/>
-                  </pic:nvPicPr>
-                  <pic:blipFill>
-                    <a:blip r:embed="rId34"/>
-                    <a:stretch>
-                      <a:fillRect/>
-                    </a:stretch>
-                  </pic:blipFill>
-                  <pic:spPr>
-                    <a:xfrm>
-                      <a:off x="0" y="0"/>
-                      <a:ext cx="5852160" cy="4389120"/>
-                    </a:xfrm>
-                    <a:prstGeom prst="rect"/>
-                  </pic:spPr>
-                </pic:pic>
-              </a:graphicData>
-            </a:graphic>
-          </wp:inline>
-        </w:drawing>
-      </w:r>
-    </w:p>
-    <w:p>
-      <w:r>
-        <w:drawing>
-          <wp:inline xmlns:a="http://schemas.openxmlformats.org/drawingml/2006/main" xmlns:pic="http://schemas.openxmlformats.org/drawingml/2006/picture">
-            <wp:extent cx="5852160" cy="4389120"/>
-            <wp:docPr id="61" name="Picture 61"/>
-            <wp:cNvGraphicFramePr>
-              <a:graphicFrameLocks noChangeAspect="1"/>
-            </wp:cNvGraphicFramePr>
-            <a:graphic>
-              <a:graphicData uri="http://schemas.openxmlformats.org/drawingml/2006/picture">
-                <pic:pic>
-                  <pic:nvPicPr>
-                    <pic:cNvPr id="0" name="image.png"/>
-                    <pic:cNvPicPr/>
-                  </pic:nvPicPr>
-                  <pic:blipFill>
-                    <a:blip r:embed="rId35"/>
-                    <a:stretch>
-                      <a:fillRect/>
-                    </a:stretch>
-                  </pic:blipFill>
-                  <pic:spPr>
-                    <a:xfrm>
-                      <a:off x="0" y="0"/>
-                      <a:ext cx="5852160" cy="4389120"/>
-                    </a:xfrm>
-                    <a:prstGeom prst="rect"/>
-                  </pic:spPr>
-                </pic:pic>
-              </a:graphicData>
-            </a:graphic>
-          </wp:inline>
-        </w:drawing>
-      </w:r>
-    </w:p>
-    <w:p>
-      <w:r>
-        <w:drawing>
-          <wp:inline xmlns:a="http://schemas.openxmlformats.org/drawingml/2006/main" xmlns:pic="http://schemas.openxmlformats.org/drawingml/2006/picture">
-            <wp:extent cx="5852160" cy="4389120"/>
-            <wp:docPr id="62" name="Picture 62"/>
-            <wp:cNvGraphicFramePr>
-              <a:graphicFrameLocks noChangeAspect="1"/>
-            </wp:cNvGraphicFramePr>
-            <a:graphic>
-              <a:graphicData uri="http://schemas.openxmlformats.org/drawingml/2006/picture">
-                <pic:pic>
-                  <pic:nvPicPr>
-                    <pic:cNvPr id="0" name="image.png"/>
-                    <pic:cNvPicPr/>
-                  </pic:nvPicPr>
-                  <pic:blipFill>
-                    <a:blip r:embed="rId36"/>
-                    <a:stretch>
-                      <a:fillRect/>
-                    </a:stretch>
-                  </pic:blipFill>
-                  <pic:spPr>
-                    <a:xfrm>
-                      <a:off x="0" y="0"/>
-                      <a:ext cx="5852160" cy="4389120"/>
-                    </a:xfrm>
-                    <a:prstGeom prst="rect"/>
-                  </pic:spPr>
-                </pic:pic>
-              </a:graphicData>
-            </a:graphic>
-          </wp:inline>
-        </w:drawing>
-      </w:r>
-    </w:p>
-    <w:p>
-      <w:r>
-        <w:drawing>
-          <wp:inline xmlns:a="http://schemas.openxmlformats.org/drawingml/2006/main" xmlns:pic="http://schemas.openxmlformats.org/drawingml/2006/picture">
-            <wp:extent cx="5852160" cy="4389120"/>
-            <wp:docPr id="63" name="Picture 63"/>
-            <wp:cNvGraphicFramePr>
-              <a:graphicFrameLocks noChangeAspect="1"/>
-            </wp:cNvGraphicFramePr>
-            <a:graphic>
-              <a:graphicData uri="http://schemas.openxmlformats.org/drawingml/2006/picture">
-                <pic:pic>
-                  <pic:nvPicPr>
-                    <pic:cNvPr id="0" name="image.png"/>
-                    <pic:cNvPicPr/>
-                  </pic:nvPicPr>
-                  <pic:blipFill>
-                    <a:blip r:embed="rId37"/>
-                    <a:stretch>
-                      <a:fillRect/>
-                    </a:stretch>
-                  </pic:blipFill>
-                  <pic:spPr>
-                    <a:xfrm>
-                      <a:off x="0" y="0"/>
-                      <a:ext cx="5852160" cy="4389120"/>
-                    </a:xfrm>
-                    <a:prstGeom prst="rect"/>
-                  </pic:spPr>
-                </pic:pic>
-              </a:graphicData>
-            </a:graphic>
-          </wp:inline>
-        </w:drawing>
-      </w:r>
-    </w:p>
-    <w:p>
-      <w:r>
-        <w:drawing>
-          <wp:inline xmlns:a="http://schemas.openxmlformats.org/drawingml/2006/main" xmlns:pic="http://schemas.openxmlformats.org/drawingml/2006/picture">
-            <wp:extent cx="5852160" cy="4389120"/>
-            <wp:docPr id="64" name="Picture 64"/>
-            <wp:cNvGraphicFramePr>
-              <a:graphicFrameLocks noChangeAspect="1"/>
-            </wp:cNvGraphicFramePr>
-            <a:graphic>
-              <a:graphicData uri="http://schemas.openxmlformats.org/drawingml/2006/picture">
-                <pic:pic>
-                  <pic:nvPicPr>
-                    <pic:cNvPr id="0" name="image.png"/>
-                    <pic:cNvPicPr/>
-                  </pic:nvPicPr>
-                  <pic:blipFill>
-                    <a:blip r:embed="rId41"/>
-                    <a:stretch>
-                      <a:fillRect/>
-                    </a:stretch>
-                  </pic:blipFill>
-                  <pic:spPr>
-                    <a:xfrm>
-                      <a:off x="0" y="0"/>
-                      <a:ext cx="5852160" cy="4389120"/>
-                    </a:xfrm>
-                    <a:prstGeom prst="rect"/>
-                  </pic:spPr>
-                </pic:pic>
-              </a:graphicData>
-            </a:graphic>
-          </wp:inline>
-        </w:drawing>
-      </w:r>
-    </w:p>
-    <w:p>
-      <w:r>
-        <w:drawing>
-          <wp:inline xmlns:a="http://schemas.openxmlformats.org/drawingml/2006/main" xmlns:pic="http://schemas.openxmlformats.org/drawingml/2006/picture">
-            <wp:extent cx="5852160" cy="4389120"/>
-            <wp:docPr id="65" name="Picture 65"/>
-            <wp:cNvGraphicFramePr>
-              <a:graphicFrameLocks noChangeAspect="1"/>
-            </wp:cNvGraphicFramePr>
-            <a:graphic>
-              <a:graphicData uri="http://schemas.openxmlformats.org/drawingml/2006/picture">
-                <pic:pic>
-                  <pic:nvPicPr>
-                    <pic:cNvPr id="0" name="image.png"/>
-                    <pic:cNvPicPr/>
-                  </pic:nvPicPr>
-                  <pic:blipFill>
-                    <a:blip r:embed="rId42"/>
-                    <a:stretch>
-                      <a:fillRect/>
-                    </a:stretch>
-                  </pic:blipFill>
-                  <pic:spPr>
-                    <a:xfrm>
-                      <a:off x="0" y="0"/>
-                      <a:ext cx="5852160" cy="4389120"/>
-                    </a:xfrm>
-                    <a:prstGeom prst="rect"/>
-                  </pic:spPr>
-                </pic:pic>
-              </a:graphicData>
-            </a:graphic>
-          </wp:inline>
-        </w:drawing>
-      </w:r>
-    </w:p>
-    <w:p>
-      <w:r>
-        <w:drawing>
-          <wp:inline xmlns:a="http://schemas.openxmlformats.org/drawingml/2006/main" xmlns:pic="http://schemas.openxmlformats.org/drawingml/2006/picture">
-            <wp:extent cx="5852160" cy="4389120"/>
-            <wp:docPr id="66" name="Picture 66"/>
-            <wp:cNvGraphicFramePr>
-              <a:graphicFrameLocks noChangeAspect="1"/>
-            </wp:cNvGraphicFramePr>
-            <a:graphic>
-              <a:graphicData uri="http://schemas.openxmlformats.org/drawingml/2006/picture">
-                <pic:pic>
-                  <pic:nvPicPr>
-                    <pic:cNvPr id="0" name="image.png"/>
-                    <pic:cNvPicPr/>
-                  </pic:nvPicPr>
-                  <pic:blipFill>
-                    <a:blip r:embed="rId43"/>
-                    <a:stretch>
-                      <a:fillRect/>
-                    </a:stretch>
-                  </pic:blipFill>
-                  <pic:spPr>
-                    <a:xfrm>
-                      <a:off x="0" y="0"/>
-                      <a:ext cx="5852160" cy="4389120"/>
-                    </a:xfrm>
-                    <a:prstGeom prst="rect"/>
-                  </pic:spPr>
-                </pic:pic>
-              </a:graphicData>
-            </a:graphic>
-          </wp:inline>
-        </w:drawing>
-      </w:r>
-    </w:p>
-    <w:p>
-      <w:r>
-        <w:drawing>
-          <wp:inline xmlns:a="http://schemas.openxmlformats.org/drawingml/2006/main" xmlns:pic="http://schemas.openxmlformats.org/drawingml/2006/picture">
-            <wp:extent cx="5852160" cy="4389120"/>
-            <wp:docPr id="67" name="Picture 67"/>
-            <wp:cNvGraphicFramePr>
-              <a:graphicFrameLocks noChangeAspect="1"/>
-            </wp:cNvGraphicFramePr>
-            <a:graphic>
-              <a:graphicData uri="http://schemas.openxmlformats.org/drawingml/2006/picture">
-                <pic:pic>
-                  <pic:nvPicPr>
-                    <pic:cNvPr id="0" name="image.png"/>
-                    <pic:cNvPicPr/>
-                  </pic:nvPicPr>
-                  <pic:blipFill>
-                    <a:blip r:embed="rId44"/>
-                    <a:stretch>
-                      <a:fillRect/>
-                    </a:stretch>
-                  </pic:blipFill>
-                  <pic:spPr>
-                    <a:xfrm>
-                      <a:off x="0" y="0"/>
-                      <a:ext cx="5852160" cy="4389120"/>
-                    </a:xfrm>
-                    <a:prstGeom prst="rect"/>
-                  </pic:spPr>
-                </pic:pic>
-              </a:graphicData>
-            </a:graphic>
-          </wp:inline>
-        </w:drawing>
-      </w:r>
-    </w:p>
-    <w:p>
-      <w:r>
-        <w:drawing>
-          <wp:inline xmlns:a="http://schemas.openxmlformats.org/drawingml/2006/main" xmlns:pic="http://schemas.openxmlformats.org/drawingml/2006/picture">
-            <wp:extent cx="5852160" cy="4389120"/>
-            <wp:docPr id="68" name="Picture 68"/>
-            <wp:cNvGraphicFramePr>
-              <a:graphicFrameLocks noChangeAspect="1"/>
-            </wp:cNvGraphicFramePr>
-            <a:graphic>
-              <a:graphicData uri="http://schemas.openxmlformats.org/drawingml/2006/picture">
-                <pic:pic>
-                  <pic:nvPicPr>
-                    <pic:cNvPr id="0" name="image.png"/>
-                    <pic:cNvPicPr/>
-                  </pic:nvPicPr>
-                  <pic:blipFill>
-                    <a:blip r:embed="rId45"/>
-                    <a:stretch>
-                      <a:fillRect/>
-                    </a:stretch>
-                  </pic:blipFill>
-                  <pic:spPr>
-                    <a:xfrm>
-                      <a:off x="0" y="0"/>
-                      <a:ext cx="5852160" cy="4389120"/>
-                    </a:xfrm>
-                    <a:prstGeom prst="rect"/>
-                  </pic:spPr>
-                </pic:pic>
-              </a:graphicData>
-            </a:graphic>
-          </wp:inline>
-        </w:drawing>
-      </w:r>
-    </w:p>
-    <w:p>
-      <w:r>
-        <w:drawing>
-          <wp:inline xmlns:a="http://schemas.openxmlformats.org/drawingml/2006/main" xmlns:pic="http://schemas.openxmlformats.org/drawingml/2006/picture">
-            <wp:extent cx="5852160" cy="4389120"/>
-            <wp:docPr id="69" name="Picture 69"/>
-            <wp:cNvGraphicFramePr>
-              <a:graphicFrameLocks noChangeAspect="1"/>
-            </wp:cNvGraphicFramePr>
-            <a:graphic>
-              <a:graphicData uri="http://schemas.openxmlformats.org/drawingml/2006/picture">
-                <pic:pic>
-                  <pic:nvPicPr>
-                    <pic:cNvPr id="0" name="image.png"/>
-                    <pic:cNvPicPr/>
-                  </pic:nvPicPr>
-                  <pic:blipFill>
-                    <a:blip r:embed="rId46"/>
-                    <a:stretch>
-                      <a:fillRect/>
-                    </a:stretch>
-                  </pic:blipFill>
-                  <pic:spPr>
-                    <a:xfrm>
-                      <a:off x="0" y="0"/>
-                      <a:ext cx="5852160" cy="4389120"/>
-                    </a:xfrm>
-                    <a:prstGeom prst="rect"/>
-                  </pic:spPr>
-                </pic:pic>
-              </a:graphicData>
-            </a:graphic>
-          </wp:inline>
-        </w:drawing>
-      </w:r>
-    </w:p>
-    <w:p>
-      <w:r>
-        <w:drawing>
-          <wp:inline xmlns:a="http://schemas.openxmlformats.org/drawingml/2006/main" xmlns:pic="http://schemas.openxmlformats.org/drawingml/2006/picture">
-            <wp:extent cx="5852160" cy="4389120"/>
-            <wp:docPr id="70" name="Picture 70"/>
-            <wp:cNvGraphicFramePr>
-              <a:graphicFrameLocks noChangeAspect="1"/>
-            </wp:cNvGraphicFramePr>
-            <a:graphic>
-              <a:graphicData uri="http://schemas.openxmlformats.org/drawingml/2006/picture">
-                <pic:pic>
-                  <pic:nvPicPr>
-                    <pic:cNvPr id="0" name="image.png"/>
-                    <pic:cNvPicPr/>
-                  </pic:nvPicPr>
-                  <pic:blipFill>
-                    <a:blip r:embed="rId47"/>
                     <a:stretch>
                       <a:fillRect/>
                     </a:stretch>

</xml_diff>